<commit_message>
Se implementan las evidencias de febrero
</commit_message>
<xml_diff>
--- a/Evidencia 2.docx
+++ b/Evidencia 2.docx
@@ -1401,9 +1401,9 @@
           <w:noProof/>
         </w:rPr>
         <w:drawing>
-          <wp:inline distT="0" distB="0" distL="0" distR="0" wp14:anchorId="15ED9720" wp14:editId="24A40B41">
-            <wp:extent cx="5390410" cy="1914525"/>
-            <wp:effectExtent l="0" t="0" r="1270" b="0"/>
+          <wp:inline distT="0" distB="0" distL="0" distR="0" wp14:anchorId="15ED9720" wp14:editId="1A5746C3">
+            <wp:extent cx="5148518" cy="1828612"/>
+            <wp:effectExtent l="0" t="0" r="0" b="635"/>
             <wp:docPr id="7" name="Imagen 7"/>
             <wp:cNvGraphicFramePr>
               <a:graphicFrameLocks xmlns:a="http://schemas.openxmlformats.org/drawingml/2006/main" noChangeAspect="1"/>
@@ -1423,7 +1423,7 @@
                   <pic:spPr bwMode="auto">
                     <a:xfrm>
                       <a:off x="0" y="0"/>
-                      <a:ext cx="5408792" cy="1921054"/>
+                      <a:ext cx="5187523" cy="1842465"/>
                     </a:xfrm>
                     <a:prstGeom prst="rect">
                       <a:avLst/>

</xml_diff>